<commit_message>
adjust algorithm, remove unused shit
</commit_message>
<xml_diff>
--- a/Notes/Notex.docx
+++ b/Notes/Notex.docx
@@ -4,13 +4,61 @@
   <w:body>
     <w:p>
       <w:r>
-        <w:t>The adjacency cinstraint - ограничение грида на генерацию</w:t>
+        <w:t xml:space="preserve">The </w:t>
+      </w:r>
+      <w:proofErr w:type="spellStart"/>
+      <w:r>
+        <w:t>adjacency</w:t>
+      </w:r>
+      <w:proofErr w:type="spellEnd"/>
+      <w:r>
+        <w:t xml:space="preserve"> </w:t>
+      </w:r>
+      <w:proofErr w:type="spellStart"/>
+      <w:r>
+        <w:t>cinstraint</w:t>
+      </w:r>
+      <w:proofErr w:type="spellEnd"/>
+      <w:r>
+        <w:t xml:space="preserve"> - ограничение </w:t>
+      </w:r>
+      <w:proofErr w:type="spellStart"/>
+      <w:r>
+        <w:t>грида</w:t>
+      </w:r>
+      <w:proofErr w:type="spellEnd"/>
+      <w:r>
+        <w:t xml:space="preserve"> на генерацию</w:t>
       </w:r>
     </w:p>
     <w:p/>
     <w:p>
       <w:r>
-        <w:t>NP-complete problem - время решения растёт експоненциальнос проблемой</w:t>
+        <w:t>NP-</w:t>
+      </w:r>
+      <w:proofErr w:type="spellStart"/>
+      <w:r>
+        <w:t>complete</w:t>
+      </w:r>
+      <w:proofErr w:type="spellEnd"/>
+      <w:r>
+        <w:t xml:space="preserve"> </w:t>
+      </w:r>
+      <w:proofErr w:type="spellStart"/>
+      <w:r>
+        <w:t>problem</w:t>
+      </w:r>
+      <w:proofErr w:type="spellEnd"/>
+      <w:r>
+        <w:t xml:space="preserve"> - время решения растёт </w:t>
+      </w:r>
+      <w:proofErr w:type="spellStart"/>
+      <w:r>
+        <w:t>експоненциальнос</w:t>
+      </w:r>
+      <w:proofErr w:type="spellEnd"/>
+      <w:r>
+        <w:t xml:space="preserve"> проблемой</w:t>
       </w:r>
     </w:p>
     <w:p>
@@ -48,7 +96,7 @@
                     <pic:cNvPicPr/>
                   </pic:nvPicPr>
                   <pic:blipFill>
-                    <a:blip r:embed="rId4"/>
+                    <a:blip r:embed="rId5"/>
                     <a:stretch>
                       <a:fillRect/>
                     </a:stretch>
@@ -108,6 +156,382 @@
         <w:t>Backtracking</w:t>
       </w:r>
     </w:p>
+    <w:p>
+      <w:pPr>
+        <w:rPr>
+          <w:lang w:val="en-US"/>
+        </w:rPr>
+      </w:pPr>
+    </w:p>
+    <w:p>
+      <w:pPr>
+        <w:rPr>
+          <w:lang w:val="en-US"/>
+        </w:rPr>
+      </w:pPr>
+      <w:r>
+        <w:rPr>
+          <w:lang w:val="en-US"/>
+        </w:rPr>
+        <w:t>Entropy</w:t>
+      </w:r>
+    </w:p>
+    <w:p>
+      <w:pPr>
+        <w:pStyle w:val="a3"/>
+        <w:numPr>
+          <w:ilvl w:val="0"/>
+          <w:numId w:val="1"/>
+        </w:numPr>
+        <w:rPr>
+          <w:lang w:val="en-US"/>
+        </w:rPr>
+      </w:pPr>
+      <w:r>
+        <w:rPr>
+          <w:lang w:val="en-US"/>
+        </w:rPr>
+        <w:t>How frequently element meets in example model =&gt; calculate entropy from this</w:t>
+      </w:r>
+    </w:p>
+    <w:p>
+      <w:pPr>
+        <w:rPr>
+          <w:lang w:val="en-US"/>
+        </w:rPr>
+      </w:pPr>
+      <w:r>
+        <w:rPr>
+          <w:lang w:val="en-US"/>
+        </w:rPr>
+        <w:t>Overlapping WFC</w:t>
+      </w:r>
+    </w:p>
+    <w:p>
+      <w:pPr>
+        <w:rPr>
+          <w:lang w:val="en-US"/>
+        </w:rPr>
+      </w:pPr>
+    </w:p>
+    <w:p>
+      <w:pPr>
+        <w:rPr>
+          <w:lang w:val="en-US"/>
+        </w:rPr>
+      </w:pPr>
+      <w:r>
+        <w:rPr>
+          <w:lang w:val="en-US"/>
+        </w:rPr>
+        <w:t xml:space="preserve">In different locations uses different probability for different elements to calculate entropy. (For example in </w:t>
+      </w:r>
+      <w:proofErr w:type="spellStart"/>
+      <w:r>
+        <w:rPr>
+          <w:lang w:val="en-US"/>
+        </w:rPr>
+        <w:t>dangeon</w:t>
+      </w:r>
+      <w:proofErr w:type="spellEnd"/>
+      <w:r>
+        <w:rPr>
+          <w:lang w:val="en-US"/>
+        </w:rPr>
+        <w:t xml:space="preserve"> tree has lower </w:t>
+      </w:r>
+      <w:proofErr w:type="gramStart"/>
+      <w:r>
+        <w:rPr>
+          <w:lang w:val="en-US"/>
+        </w:rPr>
+        <w:t>probability</w:t>
+      </w:r>
+      <w:r>
+        <w:rPr>
+          <w:lang w:val="en-US"/>
+        </w:rPr>
+        <w:t>(</w:t>
+      </w:r>
+      <w:proofErr w:type="gramEnd"/>
+      <w:r>
+        <w:rPr>
+          <w:lang w:val="en-US"/>
+        </w:rPr>
+        <w:t>or weights)</w:t>
+      </w:r>
+      <w:r>
+        <w:rPr>
+          <w:lang w:val="en-US"/>
+        </w:rPr>
+        <w:t xml:space="preserve"> than in forest or like that)</w:t>
+      </w:r>
+    </w:p>
+    <w:p>
+      <w:pPr>
+        <w:rPr>
+          <w:lang w:val="en-US"/>
+        </w:rPr>
+      </w:pPr>
+    </w:p>
+    <w:p>
+      <w:pPr>
+        <w:rPr>
+          <w:lang w:val="en-US"/>
+        </w:rPr>
+      </w:pPr>
+      <w:r>
+        <w:rPr>
+          <w:lang w:val="en-US"/>
+        </w:rPr>
+        <w:t>Overlapping 2x2 and</w:t>
+      </w:r>
+      <w:r>
+        <w:rPr>
+          <w:lang w:val="en-US"/>
+        </w:rPr>
+        <w:t xml:space="preserve"> </w:t>
+      </w:r>
+      <w:r>
+        <w:rPr>
+          <w:lang w:val="en-US"/>
+        </w:rPr>
+        <w:t xml:space="preserve">Overlapping 3x3 =&gt; pattern from example meets much frequently </w:t>
+      </w:r>
+    </w:p>
+    <w:p>
+      <w:pPr>
+        <w:rPr>
+          <w:lang w:val="en-US"/>
+        </w:rPr>
+      </w:pPr>
+    </w:p>
+    <w:p>
+      <w:pPr>
+        <w:rPr>
+          <w:lang w:val="en-US"/>
+        </w:rPr>
+      </w:pPr>
+    </w:p>
+    <w:p>
+      <w:pPr>
+        <w:rPr>
+          <w:lang w:val="en-US"/>
+        </w:rPr>
+      </w:pPr>
+    </w:p>
+    <w:p>
+      <w:pPr>
+        <w:rPr>
+          <w:lang w:val="en-US"/>
+        </w:rPr>
+      </w:pPr>
+    </w:p>
+    <w:p>
+      <w:pPr>
+        <w:rPr>
+          <w:lang w:val="en-US"/>
+        </w:rPr>
+      </w:pPr>
+      <w:r>
+        <w:rPr>
+          <w:lang w:val="en-US"/>
+        </w:rPr>
+        <w:lastRenderedPageBreak/>
+        <w:t>Fixed tiles</w:t>
+      </w:r>
+      <w:r>
+        <w:rPr>
+          <w:lang w:val="en-US"/>
+        </w:rPr>
+        <w:t xml:space="preserve"> </w:t>
+      </w:r>
+    </w:p>
+    <w:p>
+      <w:pPr>
+        <w:pStyle w:val="a3"/>
+        <w:numPr>
+          <w:ilvl w:val="0"/>
+          <w:numId w:val="2"/>
+        </w:numPr>
+        <w:rPr>
+          <w:lang w:val="en-US"/>
+        </w:rPr>
+      </w:pPr>
+      <w:r>
+        <w:rPr>
+          <w:lang w:val="en-US"/>
+        </w:rPr>
+        <w:t>Fix the entrance and exit points of a level</w:t>
+      </w:r>
+    </w:p>
+    <w:p>
+      <w:pPr>
+        <w:pStyle w:val="a3"/>
+        <w:numPr>
+          <w:ilvl w:val="0"/>
+          <w:numId w:val="2"/>
+        </w:numPr>
+        <w:rPr>
+          <w:lang w:val="en-US"/>
+        </w:rPr>
+      </w:pPr>
+      <w:r>
+        <w:rPr>
+          <w:lang w:val="en-US"/>
+        </w:rPr>
+        <w:t>Pre-author some content, and let WFC draw around it.</w:t>
+      </w:r>
+    </w:p>
+    <w:p>
+      <w:pPr>
+        <w:pStyle w:val="a3"/>
+        <w:numPr>
+          <w:ilvl w:val="0"/>
+          <w:numId w:val="2"/>
+        </w:numPr>
+        <w:rPr>
+          <w:lang w:val="en-US"/>
+        </w:rPr>
+      </w:pPr>
+      <w:r>
+        <w:rPr>
+          <w:lang w:val="en-US"/>
+        </w:rPr>
+        <w:t>Generate parts of the level with a different algorithm, then fill in the details</w:t>
+      </w:r>
+    </w:p>
+    <w:p>
+      <w:pPr>
+        <w:pStyle w:val="a3"/>
+        <w:numPr>
+          <w:ilvl w:val="0"/>
+          <w:numId w:val="2"/>
+        </w:numPr>
+        <w:rPr>
+          <w:lang w:val="en-US"/>
+        </w:rPr>
+      </w:pPr>
+      <w:r>
+        <w:rPr>
+          <w:lang w:val="en-US"/>
+        </w:rPr>
+        <w:t>Draw the boundary / floorplan for the level, and let WFC fill in the interior</w:t>
+      </w:r>
+    </w:p>
+    <w:p>
+      <w:pPr>
+        <w:pStyle w:val="a3"/>
+        <w:rPr>
+          <w:lang w:val="en-US"/>
+        </w:rPr>
+      </w:pPr>
+    </w:p>
+    <w:p>
+      <w:pPr>
+        <w:rPr>
+          <w:lang w:val="en-US"/>
+        </w:rPr>
+      </w:pPr>
+    </w:p>
+    <w:p>
+      <w:pPr>
+        <w:rPr>
+          <w:lang w:val="en-US"/>
+        </w:rPr>
+      </w:pPr>
+      <w:r>
+        <w:rPr>
+          <w:lang w:val="en-US"/>
+        </w:rPr>
+        <w:t xml:space="preserve">Burst compiler </w:t>
+      </w:r>
+      <w:r>
+        <w:rPr>
+          <w:lang w:val="en-US"/>
+        </w:rPr>
+        <w:t xml:space="preserve">| </w:t>
+      </w:r>
+      <w:r>
+        <w:rPr>
+          <w:lang w:val="en-US"/>
+        </w:rPr>
+        <w:t>job system</w:t>
+      </w:r>
+      <w:r>
+        <w:rPr>
+          <w:lang w:val="en-US"/>
+        </w:rPr>
+        <w:t xml:space="preserve"> (when generating</w:t>
+      </w:r>
+      <w:r>
+        <w:rPr>
+          <w:lang w:val="en-US"/>
+        </w:rPr>
+        <w:t xml:space="preserve"> </w:t>
+      </w:r>
+      <w:r>
+        <w:rPr>
+          <w:lang w:val="en-US"/>
+        </w:rPr>
+        <w:t>chunks)</w:t>
+      </w:r>
+    </w:p>
+    <w:p>
+      <w:pPr>
+        <w:rPr>
+          <w:lang w:val="en-US"/>
+        </w:rPr>
+      </w:pPr>
+    </w:p>
+    <w:p>
+      <w:pPr>
+        <w:rPr>
+          <w:lang w:val="en-US"/>
+        </w:rPr>
+      </w:pPr>
+      <w:r>
+        <w:rPr>
+          <w:noProof/>
+          <w:lang w:val="en-US"/>
+        </w:rPr>
+        <w:drawing>
+          <wp:inline distT="0" distB="0" distL="0" distR="0" wp14:anchorId="5D1EF37D" wp14:editId="413AFE53">
+            <wp:extent cx="5940425" cy="3328670"/>
+            <wp:effectExtent l="0" t="0" r="3175" b="5080"/>
+            <wp:docPr id="2" name="Рисунок 2"/>
+            <wp:cNvGraphicFramePr>
+              <a:graphicFrameLocks xmlns:a="http://schemas.openxmlformats.org/drawingml/2006/main" noChangeAspect="1"/>
+            </wp:cNvGraphicFramePr>
+            <a:graphic xmlns:a="http://schemas.openxmlformats.org/drawingml/2006/main">
+              <a:graphicData uri="http://schemas.openxmlformats.org/drawingml/2006/picture">
+                <pic:pic xmlns:pic="http://schemas.openxmlformats.org/drawingml/2006/picture">
+                  <pic:nvPicPr>
+                    <pic:cNvPr id="1" name=""/>
+                    <pic:cNvPicPr/>
+                  </pic:nvPicPr>
+                  <pic:blipFill>
+                    <a:blip r:embed="rId6"/>
+                    <a:stretch>
+                      <a:fillRect/>
+                    </a:stretch>
+                  </pic:blipFill>
+                  <pic:spPr>
+                    <a:xfrm>
+                      <a:off x="0" y="0"/>
+                      <a:ext cx="5940425" cy="3328670"/>
+                    </a:xfrm>
+                    <a:prstGeom prst="rect">
+                      <a:avLst/>
+                    </a:prstGeom>
+                  </pic:spPr>
+                </pic:pic>
+              </a:graphicData>
+            </a:graphic>
+          </wp:inline>
+        </w:drawing>
+      </w:r>
+    </w:p>
     <w:sectPr>
       <w:pgSz w:w="11906" w:h="16838"/>
       <w:pgMar w:top="1134" w:right="850" w:bottom="1134" w:left="1701" w:header="708" w:footer="708" w:gutter="0"/>
@@ -116,6 +540,242 @@
     </w:sectPr>
   </w:body>
 </w:document>
+</file>
+
+<file path=word/numbering.xml><?xml version="1.0" encoding="utf-8"?>
+<w:numbering xmlns:wpc="http://schemas.microsoft.com/office/word/2010/wordprocessingCanvas" xmlns:cx="http://schemas.microsoft.com/office/drawing/2014/chartex" xmlns:cx1="http://schemas.microsoft.com/office/drawing/2015/9/8/chartex" xmlns:cx2="http://schemas.microsoft.com/office/drawing/2015/10/21/chartex" xmlns:cx3="http://schemas.microsoft.com/office/drawing/2016/5/9/chartex" xmlns:cx4="http://schemas.microsoft.com/office/drawing/2016/5/10/chartex" xmlns:cx5="http://schemas.microsoft.com/office/drawing/2016/5/11/chartex" xmlns:cx6="http://schemas.microsoft.com/office/drawing/2016/5/12/chartex" xmlns:cx7="http://schemas.microsoft.com/office/drawing/2016/5/13/chartex" xmlns:cx8="http://schemas.microsoft.com/office/drawing/2016/5/14/chartex" xmlns:mc="http://schemas.openxmlformats.org/markup-compatibility/2006" xmlns:aink="http://schemas.microsoft.com/office/drawing/2016/ink" xmlns:am3d="http://schemas.microsoft.com/office/drawing/2017/model3d" xmlns:o="urn:schemas-microsoft-com:office:office" xmlns:r="http://schemas.openxmlformats.org/officeDocument/2006/relationships" xmlns:m="http://schemas.openxmlformats.org/officeDocument/2006/math" xmlns:v="urn:schemas-microsoft-com:vml" xmlns:wp14="http://schemas.microsoft.com/office/word/2010/wordprocessingDrawing" xmlns:wp="http://schemas.openxmlformats.org/drawingml/2006/wordprocessingDrawing" xmlns:w10="urn:schemas-microsoft-com:office:word" xmlns:w="http://schemas.openxmlformats.org/wordprocessingml/2006/main" xmlns:w14="http://schemas.microsoft.com/office/word/2010/wordml" xmlns:w15="http://schemas.microsoft.com/office/word/2012/wordml" xmlns:w16cex="http://schemas.microsoft.com/office/word/2018/wordml/cex" xmlns:w16cid="http://schemas.microsoft.com/office/word/2016/wordml/cid" xmlns:w16="http://schemas.microsoft.com/office/word/2018/wordml" xmlns:w16sdtdh="http://schemas.microsoft.com/office/word/2020/wordml/sdtdatahash" xmlns:w16se="http://schemas.microsoft.com/office/word/2015/wordml/symex" xmlns:wpg="http://schemas.microsoft.com/office/word/2010/wordprocessingGroup" xmlns:wpi="http://schemas.microsoft.com/office/word/2010/wordprocessingInk" xmlns:wne="http://schemas.microsoft.com/office/word/2006/wordml" xmlns:wps="http://schemas.microsoft.com/office/word/2010/wordprocessingShape" mc:Ignorable="w14 w15 w16se w16cid w16 w16cex w16sdtdh wp14">
+  <w:abstractNum w:abstractNumId="0" w15:restartNumberingAfterBreak="0">
+    <w:nsid w:val="185D701F"/>
+    <w:multiLevelType w:val="hybridMultilevel"/>
+    <w:tmpl w:val="F746D606"/>
+    <w:lvl w:ilvl="0" w:tplc="0AC46E04">
+      <w:numFmt w:val="bullet"/>
+      <w:lvlText w:val=""/>
+      <w:lvlJc w:val="left"/>
+      <w:pPr>
+        <w:ind w:left="720" w:hanging="360"/>
+      </w:pPr>
+      <w:rPr>
+        <w:rFonts w:ascii="Wingdings" w:eastAsiaTheme="minorHAnsi" w:hAnsi="Wingdings" w:cstheme="minorBidi" w:hint="default"/>
+      </w:rPr>
+    </w:lvl>
+    <w:lvl w:ilvl="1" w:tplc="04190003" w:tentative="1">
+      <w:start w:val="1"/>
+      <w:numFmt w:val="bullet"/>
+      <w:lvlText w:val="o"/>
+      <w:lvlJc w:val="left"/>
+      <w:pPr>
+        <w:ind w:left="1440" w:hanging="360"/>
+      </w:pPr>
+      <w:rPr>
+        <w:rFonts w:ascii="Courier New" w:hAnsi="Courier New" w:cs="Courier New" w:hint="default"/>
+      </w:rPr>
+    </w:lvl>
+    <w:lvl w:ilvl="2" w:tplc="04190005" w:tentative="1">
+      <w:start w:val="1"/>
+      <w:numFmt w:val="bullet"/>
+      <w:lvlText w:val=""/>
+      <w:lvlJc w:val="left"/>
+      <w:pPr>
+        <w:ind w:left="2160" w:hanging="360"/>
+      </w:pPr>
+      <w:rPr>
+        <w:rFonts w:ascii="Wingdings" w:hAnsi="Wingdings" w:hint="default"/>
+      </w:rPr>
+    </w:lvl>
+    <w:lvl w:ilvl="3" w:tplc="04190001" w:tentative="1">
+      <w:start w:val="1"/>
+      <w:numFmt w:val="bullet"/>
+      <w:lvlText w:val=""/>
+      <w:lvlJc w:val="left"/>
+      <w:pPr>
+        <w:ind w:left="2880" w:hanging="360"/>
+      </w:pPr>
+      <w:rPr>
+        <w:rFonts w:ascii="Symbol" w:hAnsi="Symbol" w:hint="default"/>
+      </w:rPr>
+    </w:lvl>
+    <w:lvl w:ilvl="4" w:tplc="04190003" w:tentative="1">
+      <w:start w:val="1"/>
+      <w:numFmt w:val="bullet"/>
+      <w:lvlText w:val="o"/>
+      <w:lvlJc w:val="left"/>
+      <w:pPr>
+        <w:ind w:left="3600" w:hanging="360"/>
+      </w:pPr>
+      <w:rPr>
+        <w:rFonts w:ascii="Courier New" w:hAnsi="Courier New" w:cs="Courier New" w:hint="default"/>
+      </w:rPr>
+    </w:lvl>
+    <w:lvl w:ilvl="5" w:tplc="04190005" w:tentative="1">
+      <w:start w:val="1"/>
+      <w:numFmt w:val="bullet"/>
+      <w:lvlText w:val=""/>
+      <w:lvlJc w:val="left"/>
+      <w:pPr>
+        <w:ind w:left="4320" w:hanging="360"/>
+      </w:pPr>
+      <w:rPr>
+        <w:rFonts w:ascii="Wingdings" w:hAnsi="Wingdings" w:hint="default"/>
+      </w:rPr>
+    </w:lvl>
+    <w:lvl w:ilvl="6" w:tplc="04190001" w:tentative="1">
+      <w:start w:val="1"/>
+      <w:numFmt w:val="bullet"/>
+      <w:lvlText w:val=""/>
+      <w:lvlJc w:val="left"/>
+      <w:pPr>
+        <w:ind w:left="5040" w:hanging="360"/>
+      </w:pPr>
+      <w:rPr>
+        <w:rFonts w:ascii="Symbol" w:hAnsi="Symbol" w:hint="default"/>
+      </w:rPr>
+    </w:lvl>
+    <w:lvl w:ilvl="7" w:tplc="04190003" w:tentative="1">
+      <w:start w:val="1"/>
+      <w:numFmt w:val="bullet"/>
+      <w:lvlText w:val="o"/>
+      <w:lvlJc w:val="left"/>
+      <w:pPr>
+        <w:ind w:left="5760" w:hanging="360"/>
+      </w:pPr>
+      <w:rPr>
+        <w:rFonts w:ascii="Courier New" w:hAnsi="Courier New" w:cs="Courier New" w:hint="default"/>
+      </w:rPr>
+    </w:lvl>
+    <w:lvl w:ilvl="8" w:tplc="04190005" w:tentative="1">
+      <w:start w:val="1"/>
+      <w:numFmt w:val="bullet"/>
+      <w:lvlText w:val=""/>
+      <w:lvlJc w:val="left"/>
+      <w:pPr>
+        <w:ind w:left="6480" w:hanging="360"/>
+      </w:pPr>
+      <w:rPr>
+        <w:rFonts w:ascii="Wingdings" w:hAnsi="Wingdings" w:hint="default"/>
+      </w:rPr>
+    </w:lvl>
+  </w:abstractNum>
+  <w:abstractNum w:abstractNumId="1" w15:restartNumberingAfterBreak="0">
+    <w:nsid w:val="58807FC9"/>
+    <w:multiLevelType w:val="hybridMultilevel"/>
+    <w:tmpl w:val="10A4B542"/>
+    <w:lvl w:ilvl="0" w:tplc="04190001">
+      <w:start w:val="1"/>
+      <w:numFmt w:val="bullet"/>
+      <w:lvlText w:val=""/>
+      <w:lvlJc w:val="left"/>
+      <w:pPr>
+        <w:ind w:left="720" w:hanging="360"/>
+      </w:pPr>
+      <w:rPr>
+        <w:rFonts w:ascii="Symbol" w:hAnsi="Symbol" w:hint="default"/>
+      </w:rPr>
+    </w:lvl>
+    <w:lvl w:ilvl="1" w:tplc="04190003" w:tentative="1">
+      <w:start w:val="1"/>
+      <w:numFmt w:val="bullet"/>
+      <w:lvlText w:val="o"/>
+      <w:lvlJc w:val="left"/>
+      <w:pPr>
+        <w:ind w:left="1440" w:hanging="360"/>
+      </w:pPr>
+      <w:rPr>
+        <w:rFonts w:ascii="Courier New" w:hAnsi="Courier New" w:cs="Courier New" w:hint="default"/>
+      </w:rPr>
+    </w:lvl>
+    <w:lvl w:ilvl="2" w:tplc="04190005" w:tentative="1">
+      <w:start w:val="1"/>
+      <w:numFmt w:val="bullet"/>
+      <w:lvlText w:val=""/>
+      <w:lvlJc w:val="left"/>
+      <w:pPr>
+        <w:ind w:left="2160" w:hanging="360"/>
+      </w:pPr>
+      <w:rPr>
+        <w:rFonts w:ascii="Wingdings" w:hAnsi="Wingdings" w:hint="default"/>
+      </w:rPr>
+    </w:lvl>
+    <w:lvl w:ilvl="3" w:tplc="04190001" w:tentative="1">
+      <w:start w:val="1"/>
+      <w:numFmt w:val="bullet"/>
+      <w:lvlText w:val=""/>
+      <w:lvlJc w:val="left"/>
+      <w:pPr>
+        <w:ind w:left="2880" w:hanging="360"/>
+      </w:pPr>
+      <w:rPr>
+        <w:rFonts w:ascii="Symbol" w:hAnsi="Symbol" w:hint="default"/>
+      </w:rPr>
+    </w:lvl>
+    <w:lvl w:ilvl="4" w:tplc="04190003" w:tentative="1">
+      <w:start w:val="1"/>
+      <w:numFmt w:val="bullet"/>
+      <w:lvlText w:val="o"/>
+      <w:lvlJc w:val="left"/>
+      <w:pPr>
+        <w:ind w:left="3600" w:hanging="360"/>
+      </w:pPr>
+      <w:rPr>
+        <w:rFonts w:ascii="Courier New" w:hAnsi="Courier New" w:cs="Courier New" w:hint="default"/>
+      </w:rPr>
+    </w:lvl>
+    <w:lvl w:ilvl="5" w:tplc="04190005" w:tentative="1">
+      <w:start w:val="1"/>
+      <w:numFmt w:val="bullet"/>
+      <w:lvlText w:val=""/>
+      <w:lvlJc w:val="left"/>
+      <w:pPr>
+        <w:ind w:left="4320" w:hanging="360"/>
+      </w:pPr>
+      <w:rPr>
+        <w:rFonts w:ascii="Wingdings" w:hAnsi="Wingdings" w:hint="default"/>
+      </w:rPr>
+    </w:lvl>
+    <w:lvl w:ilvl="6" w:tplc="04190001" w:tentative="1">
+      <w:start w:val="1"/>
+      <w:numFmt w:val="bullet"/>
+      <w:lvlText w:val=""/>
+      <w:lvlJc w:val="left"/>
+      <w:pPr>
+        <w:ind w:left="5040" w:hanging="360"/>
+      </w:pPr>
+      <w:rPr>
+        <w:rFonts w:ascii="Symbol" w:hAnsi="Symbol" w:hint="default"/>
+      </w:rPr>
+    </w:lvl>
+    <w:lvl w:ilvl="7" w:tplc="04190003" w:tentative="1">
+      <w:start w:val="1"/>
+      <w:numFmt w:val="bullet"/>
+      <w:lvlText w:val="o"/>
+      <w:lvlJc w:val="left"/>
+      <w:pPr>
+        <w:ind w:left="5760" w:hanging="360"/>
+      </w:pPr>
+      <w:rPr>
+        <w:rFonts w:ascii="Courier New" w:hAnsi="Courier New" w:cs="Courier New" w:hint="default"/>
+      </w:rPr>
+    </w:lvl>
+    <w:lvl w:ilvl="8" w:tplc="04190005" w:tentative="1">
+      <w:start w:val="1"/>
+      <w:numFmt w:val="bullet"/>
+      <w:lvlText w:val=""/>
+      <w:lvlJc w:val="left"/>
+      <w:pPr>
+        <w:ind w:left="6480" w:hanging="360"/>
+      </w:pPr>
+      <w:rPr>
+        <w:rFonts w:ascii="Wingdings" w:hAnsi="Wingdings" w:hint="default"/>
+      </w:rPr>
+    </w:lvl>
+  </w:abstractNum>
+  <w:num w:numId="1">
+    <w:abstractNumId w:val="0"/>
+  </w:num>
+  <w:num w:numId="2">
+    <w:abstractNumId w:val="1"/>
+  </w:num>
+</w:numbering>
 </file>
 
 <file path=word/styles.xml><?xml version="1.0" encoding="utf-8"?>
@@ -538,6 +1198,29 @@
       <w:lang w:eastAsia="ru-RU"/>
     </w:rPr>
   </w:style>
+  <w:style w:type="paragraph" w:styleId="3">
+    <w:name w:val="heading 3"/>
+    <w:basedOn w:val="a"/>
+    <w:next w:val="a"/>
+    <w:link w:val="30"/>
+    <w:uiPriority w:val="9"/>
+    <w:semiHidden/>
+    <w:unhideWhenUsed/>
+    <w:qFormat/>
+    <w:rsid w:val="005D65E8"/>
+    <w:pPr>
+      <w:keepNext/>
+      <w:keepLines/>
+      <w:spacing w:before="40" w:after="0"/>
+      <w:outlineLvl w:val="2"/>
+    </w:pPr>
+    <w:rPr>
+      <w:rFonts w:asciiTheme="majorHAnsi" w:eastAsiaTheme="majorEastAsia" w:hAnsiTheme="majorHAnsi" w:cstheme="majorBidi"/>
+      <w:color w:val="1F3763" w:themeColor="accent1" w:themeShade="7F"/>
+      <w:sz w:val="24"/>
+      <w:szCs w:val="24"/>
+    </w:rPr>
+  </w:style>
   <w:style w:type="character" w:default="1" w:styleId="a0">
     <w:name w:val="Default Paragraph Font"/>
     <w:uiPriority w:val="1"/>
@@ -579,6 +1262,31 @@
       <w:sz w:val="48"/>
       <w:szCs w:val="48"/>
       <w:lang w:eastAsia="ru-RU"/>
+    </w:rPr>
+  </w:style>
+  <w:style w:type="paragraph" w:styleId="a3">
+    <w:name w:val="List Paragraph"/>
+    <w:basedOn w:val="a"/>
+    <w:uiPriority w:val="34"/>
+    <w:qFormat/>
+    <w:rsid w:val="00DB5AD0"/>
+    <w:pPr>
+      <w:ind w:left="720"/>
+      <w:contextualSpacing/>
+    </w:pPr>
+  </w:style>
+  <w:style w:type="character" w:customStyle="1" w:styleId="30">
+    <w:name w:val="Заголовок 3 Знак"/>
+    <w:basedOn w:val="a0"/>
+    <w:link w:val="3"/>
+    <w:uiPriority w:val="9"/>
+    <w:semiHidden/>
+    <w:rsid w:val="005D65E8"/>
+    <w:rPr>
+      <w:rFonts w:asciiTheme="majorHAnsi" w:eastAsiaTheme="majorEastAsia" w:hAnsiTheme="majorHAnsi" w:cstheme="majorBidi"/>
+      <w:color w:val="1F3763" w:themeColor="accent1" w:themeShade="7F"/>
+      <w:sz w:val="24"/>
+      <w:szCs w:val="24"/>
     </w:rPr>
   </w:style>
 </w:styles>

</xml_diff>